<commit_message>
first row completed js
</commit_message>
<xml_diff>
--- a/src/TEST PLAN - Landing Page Hero Enhancement - Stock Market.docx
+++ b/src/TEST PLAN - Landing Page Hero Enhancement - Stock Market.docx
@@ -204,7 +204,7 @@
               </wp:anchor>
             </w:drawing>
           </mc:Choice>
-          <mc:Fallback xmlns:w16se="http://schemas.microsoft.com/office/word/2015/wordml/symex" xmlns:cx8="http://schemas.microsoft.com/office/drawing/2016/5/14/chartex" xmlns:cx7="http://schemas.microsoft.com/office/drawing/2016/5/13/chartex" xmlns:cx6="http://schemas.microsoft.com/office/drawing/2016/5/12/chartex" xmlns:cx5="http://schemas.microsoft.com/office/drawing/2016/5/11/chartex" xmlns:cx4="http://schemas.microsoft.com/office/drawing/2016/5/10/chartex" xmlns:cx3="http://schemas.microsoft.com/office/drawing/2016/5/9/chartex" xmlns:cx2="http://schemas.microsoft.com/office/drawing/2015/10/21/chartex" xmlns:cx1="http://schemas.microsoft.com/office/drawing/2015/9/8/chartex" xmlns:cx="http://schemas.microsoft.com/office/drawing/2014/chartex">
+          <mc:Fallback xmlns:cx="http://schemas.microsoft.com/office/drawing/2014/chartex" xmlns:cx1="http://schemas.microsoft.com/office/drawing/2015/9/8/chartex" xmlns:cx2="http://schemas.microsoft.com/office/drawing/2015/10/21/chartex" xmlns:cx3="http://schemas.microsoft.com/office/drawing/2016/5/9/chartex" xmlns:cx4="http://schemas.microsoft.com/office/drawing/2016/5/10/chartex" xmlns:cx5="http://schemas.microsoft.com/office/drawing/2016/5/11/chartex" xmlns:cx6="http://schemas.microsoft.com/office/drawing/2016/5/12/chartex" xmlns:cx7="http://schemas.microsoft.com/office/drawing/2016/5/13/chartex" xmlns:cx8="http://schemas.microsoft.com/office/drawing/2016/5/14/chartex" xmlns:w16se="http://schemas.microsoft.com/office/word/2015/wordml/symex">
             <w:pict>
               <v:shapetype w14:anchorId="5BF6653E" id="_x0000_t202" coordsize="21600,21600" o:spt="202" path="m,l,21600r21600,l21600,xe">
                 <v:stroke joinstyle="miter"/>
@@ -414,7 +414,7 @@
               </wp:anchor>
             </w:drawing>
           </mc:Choice>
-          <mc:Fallback xmlns:w16se="http://schemas.microsoft.com/office/word/2015/wordml/symex" xmlns:cx8="http://schemas.microsoft.com/office/drawing/2016/5/14/chartex" xmlns:cx7="http://schemas.microsoft.com/office/drawing/2016/5/13/chartex" xmlns:cx6="http://schemas.microsoft.com/office/drawing/2016/5/12/chartex" xmlns:cx5="http://schemas.microsoft.com/office/drawing/2016/5/11/chartex" xmlns:cx4="http://schemas.microsoft.com/office/drawing/2016/5/10/chartex" xmlns:cx3="http://schemas.microsoft.com/office/drawing/2016/5/9/chartex" xmlns:cx2="http://schemas.microsoft.com/office/drawing/2015/10/21/chartex" xmlns:cx1="http://schemas.microsoft.com/office/drawing/2015/9/8/chartex" xmlns:cx="http://schemas.microsoft.com/office/drawing/2014/chartex">
+          <mc:Fallback xmlns:cx="http://schemas.microsoft.com/office/drawing/2014/chartex" xmlns:cx1="http://schemas.microsoft.com/office/drawing/2015/9/8/chartex" xmlns:cx2="http://schemas.microsoft.com/office/drawing/2015/10/21/chartex" xmlns:cx3="http://schemas.microsoft.com/office/drawing/2016/5/9/chartex" xmlns:cx4="http://schemas.microsoft.com/office/drawing/2016/5/10/chartex" xmlns:cx5="http://schemas.microsoft.com/office/drawing/2016/5/11/chartex" xmlns:cx6="http://schemas.microsoft.com/office/drawing/2016/5/12/chartex" xmlns:cx7="http://schemas.microsoft.com/office/drawing/2016/5/13/chartex" xmlns:cx8="http://schemas.microsoft.com/office/drawing/2016/5/14/chartex" xmlns:w16se="http://schemas.microsoft.com/office/word/2015/wordml/symex">
             <w:pict>
               <v:rect w14:anchorId="1B3816B8" id="Rectangle 4" o:spid="_x0000_s1026" style="position:absolute;margin-left:-82.8pt;margin-top:-80.65pt;width:605.75pt;height:495.1pt;z-index:251655165;visibility:visible;mso-wrap-style:square;mso-width-percent:0;mso-height-percent:0;mso-wrap-distance-left:9pt;mso-wrap-distance-top:0;mso-wrap-distance-right:9pt;mso-wrap-distance-bottom:0;mso-position-horizontal:absolute;mso-position-horizontal-relative:margin;mso-position-vertical:absolute;mso-position-vertical-relative:margin;mso-width-percent:0;mso-height-percent:0;mso-width-relative:margin;mso-height-relative:margin;v-text-anchor:middle" o:gfxdata="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" fillcolor="white [3212]" stroked="f" strokeweight="1pt">
                 <v:fill opacity="34181f"/>
@@ -1292,7 +1292,6 @@
           <w:bCs/>
           <w:sz w:val="28"/>
           <w:szCs w:val="28"/>
-          <w:highlight w:val="yellow"/>
         </w:rPr>
         <w:t>O</w:t>
       </w:r>
@@ -1303,7 +1302,6 @@
           <w:bCs/>
           <w:sz w:val="28"/>
           <w:szCs w:val="28"/>
-          <w:highlight w:val="yellow"/>
         </w:rPr>
         <w:t>BJECTIVE</w:t>
       </w:r>
@@ -1405,7 +1403,7 @@
                 <w:szCs w:val="20"/>
                 <w:lang w:eastAsia="en-GB"/>
               </w:rPr>
-              <w:t xml:space="preserve">Making use of the space on </w:t>
+              <w:t xml:space="preserve">Making use of </w:t>
             </w:r>
             <w:r>
               <w:rPr>
@@ -1415,9 +1413,8 @@
                 <w:highlight w:val="yellow"/>
                 <w:lang w:eastAsia="en-GB"/>
               </w:rPr>
-              <w:t xml:space="preserve">the </w:t>
-            </w:r>
-            <w:proofErr w:type="gramStart"/>
+              <w:t xml:space="preserve">the space on the right </w:t>
+            </w:r>
             <w:r>
               <w:rPr>
                 <w:rFonts w:asciiTheme="majorHAnsi" w:eastAsia="Times New Roman" w:hAnsiTheme="majorHAnsi" w:cs="Times New Roman"/>
@@ -1426,9 +1423,8 @@
                 <w:highlight w:val="yellow"/>
                 <w:lang w:eastAsia="en-GB"/>
               </w:rPr>
-              <w:t>right hand</w:t>
-            </w:r>
-            <w:proofErr w:type="gramEnd"/>
+              <w:t>hand</w:t>
+            </w:r>
             <w:r>
               <w:rPr>
                 <w:rFonts w:asciiTheme="majorHAnsi" w:eastAsia="Times New Roman" w:hAnsiTheme="majorHAnsi" w:cs="Times New Roman"/>
@@ -1436,16 +1432,17 @@
                 <w:szCs w:val="20"/>
                 <w:lang w:eastAsia="en-GB"/>
               </w:rPr>
-              <w:t xml:space="preserve"> side of the hero image will shorten the page </w:t>
+              <w:t xml:space="preserve"> side of the </w:t>
             </w:r>
             <w:r>
               <w:rPr>
                 <w:rFonts w:asciiTheme="majorHAnsi" w:eastAsia="Times New Roman" w:hAnsiTheme="majorHAnsi" w:cs="Times New Roman"/>
                 <w:sz w:val="20"/>
                 <w:szCs w:val="20"/>
-                <w:lang w:eastAsia="en-GB"/>
-              </w:rPr>
-              <w:t>and put</w:t>
+                <w:highlight w:val="yellow"/>
+                <w:lang w:eastAsia="en-GB"/>
+              </w:rPr>
+              <w:t>hero</w:t>
             </w:r>
             <w:r>
               <w:rPr>
@@ -1454,7 +1451,178 @@
                 <w:szCs w:val="20"/>
                 <w:lang w:eastAsia="en-GB"/>
               </w:rPr>
-              <w:t xml:space="preserve"> all the selling points in front of the user without having to scroll. Adding an email capture form will make the call to action more prominent and </w:t>
+              <w:t xml:space="preserve"> </w:t>
+            </w:r>
+            <w:r>
+              <w:rPr>
+                <w:rFonts w:asciiTheme="majorHAnsi" w:eastAsia="Times New Roman" w:hAnsiTheme="majorHAnsi" w:cs="Times New Roman"/>
+                <w:sz w:val="20"/>
+                <w:szCs w:val="20"/>
+                <w:highlight w:val="yellow"/>
+                <w:lang w:eastAsia="en-GB"/>
+              </w:rPr>
+              <w:t>image</w:t>
+            </w:r>
+            <w:r>
+              <w:rPr>
+                <w:rFonts w:asciiTheme="majorHAnsi" w:eastAsia="Times New Roman" w:hAnsiTheme="majorHAnsi" w:cs="Times New Roman"/>
+                <w:sz w:val="20"/>
+                <w:szCs w:val="20"/>
+                <w:lang w:eastAsia="en-GB"/>
+              </w:rPr>
+              <w:t xml:space="preserve"> will </w:t>
+            </w:r>
+            <w:r>
+              <w:rPr>
+                <w:rFonts w:asciiTheme="majorHAnsi" w:eastAsia="Times New Roman" w:hAnsiTheme="majorHAnsi" w:cs="Times New Roman"/>
+                <w:sz w:val="20"/>
+                <w:szCs w:val="20"/>
+                <w:highlight w:val="yellow"/>
+                <w:lang w:eastAsia="en-GB"/>
+              </w:rPr>
+              <w:t>shorten the page</w:t>
+            </w:r>
+            <w:r>
+              <w:rPr>
+                <w:rFonts w:asciiTheme="majorHAnsi" w:eastAsia="Times New Roman" w:hAnsiTheme="majorHAnsi" w:cs="Times New Roman"/>
+                <w:sz w:val="20"/>
+                <w:szCs w:val="20"/>
+                <w:lang w:eastAsia="en-GB"/>
+              </w:rPr>
+              <w:t xml:space="preserve"> </w:t>
+            </w:r>
+            <w:r>
+              <w:rPr>
+                <w:rFonts w:asciiTheme="majorHAnsi" w:eastAsia="Times New Roman" w:hAnsiTheme="majorHAnsi" w:cs="Times New Roman"/>
+                <w:sz w:val="20"/>
+                <w:szCs w:val="20"/>
+                <w:lang w:eastAsia="en-GB"/>
+              </w:rPr>
+              <w:t xml:space="preserve">and </w:t>
+            </w:r>
+            <w:r>
+              <w:rPr>
+                <w:rFonts w:asciiTheme="majorHAnsi" w:eastAsia="Times New Roman" w:hAnsiTheme="majorHAnsi" w:cs="Times New Roman"/>
+                <w:sz w:val="20"/>
+                <w:szCs w:val="20"/>
+                <w:highlight w:val="yellow"/>
+                <w:lang w:eastAsia="en-GB"/>
+              </w:rPr>
+              <w:t>put</w:t>
+            </w:r>
+            <w:r>
+              <w:rPr>
+                <w:rFonts w:asciiTheme="majorHAnsi" w:eastAsia="Times New Roman" w:hAnsiTheme="majorHAnsi" w:cs="Times New Roman"/>
+                <w:sz w:val="20"/>
+                <w:szCs w:val="20"/>
+                <w:highlight w:val="yellow"/>
+                <w:lang w:eastAsia="en-GB"/>
+              </w:rPr>
+              <w:t xml:space="preserve"> all</w:t>
+            </w:r>
+            <w:r>
+              <w:rPr>
+                <w:rFonts w:asciiTheme="majorHAnsi" w:eastAsia="Times New Roman" w:hAnsiTheme="majorHAnsi" w:cs="Times New Roman"/>
+                <w:sz w:val="20"/>
+                <w:szCs w:val="20"/>
+                <w:lang w:eastAsia="en-GB"/>
+              </w:rPr>
+              <w:t xml:space="preserve"> </w:t>
+            </w:r>
+            <w:r>
+              <w:rPr>
+                <w:rFonts w:asciiTheme="majorHAnsi" w:eastAsia="Times New Roman" w:hAnsiTheme="majorHAnsi" w:cs="Times New Roman"/>
+                <w:sz w:val="20"/>
+                <w:szCs w:val="20"/>
+                <w:highlight w:val="yellow"/>
+                <w:lang w:eastAsia="en-GB"/>
+              </w:rPr>
+              <w:t>the selling</w:t>
+            </w:r>
+            <w:r>
+              <w:rPr>
+                <w:rFonts w:asciiTheme="majorHAnsi" w:eastAsia="Times New Roman" w:hAnsiTheme="majorHAnsi" w:cs="Times New Roman"/>
+                <w:sz w:val="20"/>
+                <w:szCs w:val="20"/>
+                <w:lang w:eastAsia="en-GB"/>
+              </w:rPr>
+              <w:t xml:space="preserve"> </w:t>
+            </w:r>
+            <w:r>
+              <w:rPr>
+                <w:rFonts w:asciiTheme="majorHAnsi" w:eastAsia="Times New Roman" w:hAnsiTheme="majorHAnsi" w:cs="Times New Roman"/>
+                <w:sz w:val="20"/>
+                <w:szCs w:val="20"/>
+                <w:highlight w:val="yellow"/>
+                <w:lang w:eastAsia="en-GB"/>
+              </w:rPr>
+              <w:t>points</w:t>
+            </w:r>
+            <w:r>
+              <w:rPr>
+                <w:rFonts w:asciiTheme="majorHAnsi" w:eastAsia="Times New Roman" w:hAnsiTheme="majorHAnsi" w:cs="Times New Roman"/>
+                <w:sz w:val="20"/>
+                <w:szCs w:val="20"/>
+                <w:lang w:eastAsia="en-GB"/>
+              </w:rPr>
+              <w:t xml:space="preserve"> in </w:t>
+            </w:r>
+            <w:r>
+              <w:rPr>
+                <w:rFonts w:asciiTheme="majorHAnsi" w:eastAsia="Times New Roman" w:hAnsiTheme="majorHAnsi" w:cs="Times New Roman"/>
+                <w:sz w:val="20"/>
+                <w:szCs w:val="20"/>
+                <w:highlight w:val="yellow"/>
+                <w:lang w:eastAsia="en-GB"/>
+              </w:rPr>
+              <w:t>front of the use</w:t>
+            </w:r>
+            <w:r>
+              <w:rPr>
+                <w:rFonts w:asciiTheme="majorHAnsi" w:eastAsia="Times New Roman" w:hAnsiTheme="majorHAnsi" w:cs="Times New Roman"/>
+                <w:sz w:val="20"/>
+                <w:szCs w:val="20"/>
+                <w:lang w:eastAsia="en-GB"/>
+              </w:rPr>
+              <w:t xml:space="preserve">r </w:t>
+            </w:r>
+            <w:r>
+              <w:rPr>
+                <w:rFonts w:asciiTheme="majorHAnsi" w:eastAsia="Times New Roman" w:hAnsiTheme="majorHAnsi" w:cs="Times New Roman"/>
+                <w:sz w:val="20"/>
+                <w:szCs w:val="20"/>
+                <w:highlight w:val="yellow"/>
+                <w:lang w:eastAsia="en-GB"/>
+              </w:rPr>
+              <w:t>without having to scroll</w:t>
+            </w:r>
+            <w:r>
+              <w:rPr>
+                <w:rFonts w:asciiTheme="majorHAnsi" w:eastAsia="Times New Roman" w:hAnsiTheme="majorHAnsi" w:cs="Times New Roman"/>
+                <w:sz w:val="20"/>
+                <w:szCs w:val="20"/>
+                <w:lang w:eastAsia="en-GB"/>
+              </w:rPr>
+              <w:t xml:space="preserve">. Adding </w:t>
+            </w:r>
+            <w:r>
+              <w:rPr>
+                <w:rFonts w:asciiTheme="majorHAnsi" w:eastAsia="Times New Roman" w:hAnsiTheme="majorHAnsi" w:cs="Times New Roman"/>
+                <w:sz w:val="20"/>
+                <w:szCs w:val="20"/>
+                <w:highlight w:val="yellow"/>
+                <w:lang w:eastAsia="en-GB"/>
+              </w:rPr>
+              <w:t>an email capture</w:t>
+            </w:r>
+            <w:r>
+              <w:rPr>
+                <w:rFonts w:asciiTheme="majorHAnsi" w:eastAsia="Times New Roman" w:hAnsiTheme="majorHAnsi" w:cs="Times New Roman"/>
+                <w:sz w:val="20"/>
+                <w:szCs w:val="20"/>
+                <w:lang w:eastAsia="en-GB"/>
+              </w:rPr>
+              <w:t xml:space="preserve"> form will make the call to action more prominent and </w:t>
             </w:r>
             <w:r>
               <w:rPr>
@@ -2166,8 +2334,6 @@
                 <w:t>https://www.cityindex.co.uk/trading/stock-market</w:t>
               </w:r>
             </w:hyperlink>
-            <w:bookmarkStart w:id="0" w:name="_GoBack"/>
-            <w:bookmarkEnd w:id="0"/>
           </w:p>
           <w:p>
             <w:pPr>
@@ -2328,6 +2494,7 @@
                 <w:rFonts w:ascii="Calibri Light" w:hAnsi="Calibri Light"/>
                 <w:sz w:val="20"/>
                 <w:szCs w:val="18"/>
+                <w:highlight w:val="yellow"/>
               </w:rPr>
             </w:pPr>
             <w:r>
@@ -2335,6 +2502,7 @@
                 <w:rFonts w:ascii="Calibri Light" w:hAnsi="Calibri Light"/>
                 <w:sz w:val="20"/>
                 <w:szCs w:val="18"/>
+                <w:highlight w:val="yellow"/>
               </w:rPr>
               <w:t>Desktop</w:t>
             </w:r>
@@ -2350,6 +2518,7 @@
                 <w:rFonts w:ascii="Calibri Light" w:hAnsi="Calibri Light"/>
                 <w:sz w:val="20"/>
                 <w:szCs w:val="18"/>
+                <w:highlight w:val="yellow"/>
               </w:rPr>
             </w:pPr>
             <w:r>
@@ -2357,6 +2526,7 @@
                 <w:rFonts w:ascii="Calibri Light" w:hAnsi="Calibri Light"/>
                 <w:sz w:val="20"/>
                 <w:szCs w:val="18"/>
+                <w:highlight w:val="yellow"/>
               </w:rPr>
               <w:t>Tablet</w:t>
             </w:r>
@@ -2379,6 +2549,7 @@
                 <w:rFonts w:ascii="Calibri Light" w:hAnsi="Calibri Light"/>
                 <w:sz w:val="20"/>
                 <w:szCs w:val="18"/>
+                <w:highlight w:val="yellow"/>
               </w:rPr>
               <w:t>Mobile</w:t>
             </w:r>
@@ -2438,8 +2609,17 @@
                 <w:rFonts w:ascii="Calibri Light" w:hAnsi="Calibri Light"/>
                 <w:sz w:val="20"/>
                 <w:szCs w:val="18"/>
-              </w:rPr>
-              <w:t>Chrome 45+</w:t>
+                <w:highlight w:val="yellow"/>
+              </w:rPr>
+              <w:t>Chrome 45</w:t>
+            </w:r>
+            <w:r>
+              <w:rPr>
+                <w:rFonts w:ascii="Calibri Light" w:hAnsi="Calibri Light"/>
+                <w:sz w:val="20"/>
+                <w:szCs w:val="18"/>
+              </w:rPr>
+              <w:t>+</w:t>
             </w:r>
           </w:p>
           <w:p>
@@ -2453,6 +2633,7 @@
                 <w:rFonts w:ascii="Calibri Light" w:hAnsi="Calibri Light"/>
                 <w:sz w:val="21"/>
                 <w:szCs w:val="18"/>
+                <w:highlight w:val="yellow"/>
               </w:rPr>
             </w:pPr>
             <w:r>
@@ -2460,6 +2641,7 @@
                 <w:rFonts w:ascii="Calibri Light" w:hAnsi="Calibri Light"/>
                 <w:sz w:val="20"/>
                 <w:szCs w:val="18"/>
+                <w:highlight w:val="yellow"/>
               </w:rPr>
               <w:t>Firefox 45+</w:t>
             </w:r>
@@ -2482,6 +2664,7 @@
                 <w:rFonts w:ascii="Calibri Light" w:hAnsi="Calibri Light"/>
                 <w:sz w:val="20"/>
                 <w:szCs w:val="18"/>
+                <w:highlight w:val="yellow"/>
               </w:rPr>
               <w:t>IE9+</w:t>
             </w:r>
@@ -4277,10 +4460,18 @@
                 <w:lang w:eastAsia="en-GB"/>
               </w:rPr>
               <w:lastRenderedPageBreak/>
-              <w:t xml:space="preserve">Landing page: Stock Market: Start Trading Section: Create </w:t>
-            </w:r>
-            <w:proofErr w:type="gramStart"/>
-            <w:r>
+              <w:t>Landing page: Stock Market: Start Trading Section: Create An Account CTA</w:t>
+            </w:r>
+          </w:p>
+        </w:tc>
+        <w:tc>
+          <w:tcPr>
+            <w:tcW w:w="1080" w:type="dxa"/>
+            <w:shd w:val="clear" w:color="auto" w:fill="FFFFFF" w:themeFill="background1"/>
+            <w:vAlign w:val="center"/>
+          </w:tcPr>
+          <w:p>
+            <w:pPr>
               <w:rPr>
                 <w:rFonts w:asciiTheme="majorHAnsi" w:eastAsia="Hiragino Sans W3" w:hAnsiTheme="majorHAnsi" w:cs="Times New Roman"/>
                 <w:color w:val="171717" w:themeColor="background2" w:themeShade="1A"/>
@@ -4288,9 +4479,7 @@
                 <w:szCs w:val="16"/>
                 <w:lang w:eastAsia="en-GB"/>
               </w:rPr>
-              <w:t>An</w:t>
-            </w:r>
-            <w:proofErr w:type="gramEnd"/>
+            </w:pPr>
             <w:r>
               <w:rPr>
                 <w:rFonts w:asciiTheme="majorHAnsi" w:eastAsia="Hiragino Sans W3" w:hAnsiTheme="majorHAnsi" w:cs="Times New Roman"/>
@@ -4299,13 +4488,13 @@
                 <w:szCs w:val="16"/>
                 <w:lang w:eastAsia="en-GB"/>
               </w:rPr>
-              <w:t xml:space="preserve"> Account CTA</w:t>
-            </w:r>
-          </w:p>
-        </w:tc>
-        <w:tc>
-          <w:tcPr>
-            <w:tcW w:w="1080" w:type="dxa"/>
+              <w:t>Click</w:t>
+            </w:r>
+          </w:p>
+        </w:tc>
+        <w:tc>
+          <w:tcPr>
+            <w:tcW w:w="3960" w:type="dxa"/>
             <w:shd w:val="clear" w:color="auto" w:fill="FFFFFF" w:themeFill="background1"/>
             <w:vAlign w:val="center"/>
           </w:tcPr>
@@ -4327,18 +4516,9 @@
                 <w:szCs w:val="16"/>
                 <w:lang w:eastAsia="en-GB"/>
               </w:rPr>
-              <w:t>Click</w:t>
-            </w:r>
-          </w:p>
-        </w:tc>
-        <w:tc>
-          <w:tcPr>
-            <w:tcW w:w="3960" w:type="dxa"/>
-            <w:shd w:val="clear" w:color="auto" w:fill="FFFFFF" w:themeFill="background1"/>
-            <w:vAlign w:val="center"/>
-          </w:tcPr>
-          <w:p>
-            <w:pPr>
+              <w:t>Track clicks on</w:t>
+            </w:r>
+            <w:r>
               <w:rPr>
                 <w:rFonts w:asciiTheme="majorHAnsi" w:eastAsia="Hiragino Sans W3" w:hAnsiTheme="majorHAnsi" w:cs="Times New Roman"/>
                 <w:color w:val="171717" w:themeColor="background2" w:themeShade="1A"/>
@@ -4346,48 +4526,7 @@
                 <w:szCs w:val="16"/>
                 <w:lang w:eastAsia="en-GB"/>
               </w:rPr>
-            </w:pPr>
-            <w:r>
-              <w:rPr>
-                <w:rFonts w:asciiTheme="majorHAnsi" w:eastAsia="Hiragino Sans W3" w:hAnsiTheme="majorHAnsi" w:cs="Times New Roman"/>
-                <w:color w:val="171717" w:themeColor="background2" w:themeShade="1A"/>
-                <w:sz w:val="20"/>
-                <w:szCs w:val="16"/>
-                <w:lang w:eastAsia="en-GB"/>
-              </w:rPr>
-              <w:t>Track clicks on</w:t>
-            </w:r>
-            <w:r>
-              <w:rPr>
-                <w:rFonts w:asciiTheme="majorHAnsi" w:eastAsia="Hiragino Sans W3" w:hAnsiTheme="majorHAnsi" w:cs="Times New Roman"/>
-                <w:color w:val="171717" w:themeColor="background2" w:themeShade="1A"/>
-                <w:sz w:val="20"/>
-                <w:szCs w:val="16"/>
-                <w:lang w:eastAsia="en-GB"/>
-              </w:rPr>
-              <w:t xml:space="preserve"> the Create </w:t>
-            </w:r>
-            <w:proofErr w:type="gramStart"/>
-            <w:r>
-              <w:rPr>
-                <w:rFonts w:asciiTheme="majorHAnsi" w:eastAsia="Hiragino Sans W3" w:hAnsiTheme="majorHAnsi" w:cs="Times New Roman"/>
-                <w:color w:val="171717" w:themeColor="background2" w:themeShade="1A"/>
-                <w:sz w:val="20"/>
-                <w:szCs w:val="16"/>
-                <w:lang w:eastAsia="en-GB"/>
-              </w:rPr>
-              <w:t>An</w:t>
-            </w:r>
-            <w:proofErr w:type="gramEnd"/>
-            <w:r>
-              <w:rPr>
-                <w:rFonts w:asciiTheme="majorHAnsi" w:eastAsia="Hiragino Sans W3" w:hAnsiTheme="majorHAnsi" w:cs="Times New Roman"/>
-                <w:color w:val="171717" w:themeColor="background2" w:themeShade="1A"/>
-                <w:sz w:val="20"/>
-                <w:szCs w:val="16"/>
-                <w:lang w:eastAsia="en-GB"/>
-              </w:rPr>
-              <w:t xml:space="preserve"> Account CTA</w:t>
+              <w:t xml:space="preserve"> the Create An Account CTA</w:t>
             </w:r>
           </w:p>
         </w:tc>
@@ -4886,6 +5025,7 @@
                 <w:color w:val="3C3C3B"/>
                 <w:sz w:val="20"/>
                 <w:szCs w:val="16"/>
+                <w:highlight w:val="yellow"/>
                 <w:lang w:eastAsia="en-GB"/>
               </w:rPr>
             </w:pPr>
@@ -4896,6 +5036,7 @@
                 <w:color w:val="3C3C3B"/>
                 <w:sz w:val="20"/>
                 <w:szCs w:val="16"/>
+                <w:highlight w:val="yellow"/>
                 <w:lang w:eastAsia="en-GB"/>
               </w:rPr>
               <w:t>SEGMENT</w:t>
@@ -5304,9 +5445,12 @@
           <w:bCs/>
           <w:sz w:val="28"/>
           <w:szCs w:val="28"/>
+          <w:highlight w:val="yellow"/>
         </w:rPr>
         <w:t>INTEGRATIONS</w:t>
       </w:r>
+      <w:bookmarkStart w:id="0" w:name="_GoBack"/>
+      <w:bookmarkEnd w:id="0"/>
     </w:p>
     <w:p>
       <w:pPr>
@@ -13576,7 +13720,7 @@
               </wp:anchor>
             </w:drawing>
           </mc:Choice>
-          <mc:Fallback xmlns:w16se="http://schemas.microsoft.com/office/word/2015/wordml/symex" xmlns:cx8="http://schemas.microsoft.com/office/drawing/2016/5/14/chartex" xmlns:cx7="http://schemas.microsoft.com/office/drawing/2016/5/13/chartex" xmlns:cx6="http://schemas.microsoft.com/office/drawing/2016/5/12/chartex" xmlns:cx5="http://schemas.microsoft.com/office/drawing/2016/5/11/chartex" xmlns:cx4="http://schemas.microsoft.com/office/drawing/2016/5/10/chartex" xmlns:cx3="http://schemas.microsoft.com/office/drawing/2016/5/9/chartex" xmlns:cx2="http://schemas.microsoft.com/office/drawing/2015/10/21/chartex" xmlns:cx1="http://schemas.microsoft.com/office/drawing/2015/9/8/chartex" xmlns:cx="http://schemas.microsoft.com/office/drawing/2014/chartex">
+          <mc:Fallback xmlns:cx="http://schemas.microsoft.com/office/drawing/2014/chartex" xmlns:cx1="http://schemas.microsoft.com/office/drawing/2015/9/8/chartex" xmlns:cx2="http://schemas.microsoft.com/office/drawing/2015/10/21/chartex" xmlns:cx3="http://schemas.microsoft.com/office/drawing/2016/5/9/chartex" xmlns:cx4="http://schemas.microsoft.com/office/drawing/2016/5/10/chartex" xmlns:cx5="http://schemas.microsoft.com/office/drawing/2016/5/11/chartex" xmlns:cx6="http://schemas.microsoft.com/office/drawing/2016/5/12/chartex" xmlns:cx7="http://schemas.microsoft.com/office/drawing/2016/5/13/chartex" xmlns:cx8="http://schemas.microsoft.com/office/drawing/2016/5/14/chartex" xmlns:w16se="http://schemas.microsoft.com/office/word/2015/wordml/symex">
             <w:pict>
               <v:rect w14:anchorId="10599C0B" id="Rectangle 23" o:spid="_x0000_s1026" style="position:absolute;margin-left:-77pt;margin-top:-80.95pt;width:602.9pt;height:849.7pt;z-index:251659775;visibility:visible;mso-wrap-style:square;mso-width-percent:0;mso-height-percent:0;mso-wrap-distance-left:9pt;mso-wrap-distance-top:0;mso-wrap-distance-right:9pt;mso-wrap-distance-bottom:0;mso-position-horizontal:absolute;mso-position-horizontal-relative:text;mso-position-vertical:absolute;mso-position-vertical-relative:text;mso-width-percent:0;mso-height-percent:0;mso-width-relative:margin;mso-height-relative:margin;v-text-anchor:middle" o:gfxdata="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" fillcolor="#db3a3a" stroked="f" strokeweight="1pt"/>
             </w:pict>
@@ -13843,7 +13987,7 @@
               </wp:anchor>
             </w:drawing>
           </mc:Choice>
-          <mc:Fallback xmlns:w16se="http://schemas.microsoft.com/office/word/2015/wordml/symex" xmlns:cx8="http://schemas.microsoft.com/office/drawing/2016/5/14/chartex" xmlns:cx7="http://schemas.microsoft.com/office/drawing/2016/5/13/chartex" xmlns:cx6="http://schemas.microsoft.com/office/drawing/2016/5/12/chartex" xmlns:cx5="http://schemas.microsoft.com/office/drawing/2016/5/11/chartex" xmlns:cx4="http://schemas.microsoft.com/office/drawing/2016/5/10/chartex" xmlns:cx3="http://schemas.microsoft.com/office/drawing/2016/5/9/chartex" xmlns:cx2="http://schemas.microsoft.com/office/drawing/2015/10/21/chartex" xmlns:cx1="http://schemas.microsoft.com/office/drawing/2015/9/8/chartex" xmlns:cx="http://schemas.microsoft.com/office/drawing/2014/chartex">
+          <mc:Fallback xmlns:cx="http://schemas.microsoft.com/office/drawing/2014/chartex" xmlns:cx1="http://schemas.microsoft.com/office/drawing/2015/9/8/chartex" xmlns:cx2="http://schemas.microsoft.com/office/drawing/2015/10/21/chartex" xmlns:cx3="http://schemas.microsoft.com/office/drawing/2016/5/9/chartex" xmlns:cx4="http://schemas.microsoft.com/office/drawing/2016/5/10/chartex" xmlns:cx5="http://schemas.microsoft.com/office/drawing/2016/5/11/chartex" xmlns:cx6="http://schemas.microsoft.com/office/drawing/2016/5/12/chartex" xmlns:cx7="http://schemas.microsoft.com/office/drawing/2016/5/13/chartex" xmlns:cx8="http://schemas.microsoft.com/office/drawing/2016/5/14/chartex" xmlns:w16se="http://schemas.microsoft.com/office/word/2015/wordml/symex">
             <w:pict>
               <v:shape w14:anchorId="390F2539" id="Text Box 2" o:spid="_x0000_s1027" type="#_x0000_t202" style="position:absolute;margin-left:157.3pt;margin-top:594.75pt;width:149.3pt;height:86.95pt;z-index:251667456;visibility:visible;mso-wrap-style:square;mso-width-percent:0;mso-height-percent:0;mso-wrap-distance-left:9pt;mso-wrap-distance-top:3.6pt;mso-wrap-distance-right:9pt;mso-wrap-distance-bottom:3.6pt;mso-position-horizontal:absolute;mso-position-horizontal-relative:text;mso-position-vertical:absolute;mso-position-vertical-relative:text;mso-width-percent:0;mso-height-percent:0;mso-width-relative:margin;mso-height-relative:margin;v-text-anchor:top" o:gfxdata="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" filled="f" stroked="f">
                 <v:textbox>
@@ -14179,7 +14323,7 @@
               </wp:anchor>
             </w:drawing>
           </mc:Choice>
-          <mc:Fallback xmlns:w16se="http://schemas.microsoft.com/office/word/2015/wordml/symex" xmlns:cx8="http://schemas.microsoft.com/office/drawing/2016/5/14/chartex" xmlns:cx7="http://schemas.microsoft.com/office/drawing/2016/5/13/chartex" xmlns:cx6="http://schemas.microsoft.com/office/drawing/2016/5/12/chartex" xmlns:cx5="http://schemas.microsoft.com/office/drawing/2016/5/11/chartex" xmlns:cx4="http://schemas.microsoft.com/office/drawing/2016/5/10/chartex" xmlns:cx3="http://schemas.microsoft.com/office/drawing/2016/5/9/chartex" xmlns:cx2="http://schemas.microsoft.com/office/drawing/2015/10/21/chartex" xmlns:cx1="http://schemas.microsoft.com/office/drawing/2015/9/8/chartex" xmlns:cx="http://schemas.microsoft.com/office/drawing/2014/chartex">
+          <mc:Fallback xmlns:cx="http://schemas.microsoft.com/office/drawing/2014/chartex" xmlns:cx1="http://schemas.microsoft.com/office/drawing/2015/9/8/chartex" xmlns:cx2="http://schemas.microsoft.com/office/drawing/2015/10/21/chartex" xmlns:cx3="http://schemas.microsoft.com/office/drawing/2016/5/9/chartex" xmlns:cx4="http://schemas.microsoft.com/office/drawing/2016/5/10/chartex" xmlns:cx5="http://schemas.microsoft.com/office/drawing/2016/5/11/chartex" xmlns:cx6="http://schemas.microsoft.com/office/drawing/2016/5/12/chartex" xmlns:cx7="http://schemas.microsoft.com/office/drawing/2016/5/13/chartex" xmlns:cx8="http://schemas.microsoft.com/office/drawing/2016/5/14/chartex" xmlns:w16se="http://schemas.microsoft.com/office/word/2015/wordml/symex">
             <w:pict>
               <v:shape w14:anchorId="1A115041" id="_x0000_s1028" type="#_x0000_t202" style="position:absolute;margin-left:348.6pt;margin-top:594.75pt;width:144.3pt;height:63pt;z-index:251666432;visibility:visible;mso-wrap-style:square;mso-width-percent:0;mso-height-percent:0;mso-wrap-distance-left:9pt;mso-wrap-distance-top:3.6pt;mso-wrap-distance-right:9pt;mso-wrap-distance-bottom:3.6pt;mso-position-horizontal:absolute;mso-position-horizontal-relative:text;mso-position-vertical:absolute;mso-position-vertical-relative:text;mso-width-percent:0;mso-height-percent:0;mso-width-relative:margin;mso-height-relative:margin;v-text-anchor:top" o:gfxdata="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" filled="f" stroked="f">
                 <v:textbox>
@@ -14487,7 +14631,7 @@
               </wp:anchor>
             </w:drawing>
           </mc:Choice>
-          <mc:Fallback xmlns:w16se="http://schemas.microsoft.com/office/word/2015/wordml/symex" xmlns:cx8="http://schemas.microsoft.com/office/drawing/2016/5/14/chartex" xmlns:cx7="http://schemas.microsoft.com/office/drawing/2016/5/13/chartex" xmlns:cx6="http://schemas.microsoft.com/office/drawing/2016/5/12/chartex" xmlns:cx5="http://schemas.microsoft.com/office/drawing/2016/5/11/chartex" xmlns:cx4="http://schemas.microsoft.com/office/drawing/2016/5/10/chartex" xmlns:cx3="http://schemas.microsoft.com/office/drawing/2016/5/9/chartex" xmlns:cx2="http://schemas.microsoft.com/office/drawing/2015/10/21/chartex" xmlns:cx1="http://schemas.microsoft.com/office/drawing/2015/9/8/chartex" xmlns:cx="http://schemas.microsoft.com/office/drawing/2014/chartex">
+          <mc:Fallback xmlns:cx="http://schemas.microsoft.com/office/drawing/2014/chartex" xmlns:cx1="http://schemas.microsoft.com/office/drawing/2015/9/8/chartex" xmlns:cx2="http://schemas.microsoft.com/office/drawing/2015/10/21/chartex" xmlns:cx3="http://schemas.microsoft.com/office/drawing/2016/5/9/chartex" xmlns:cx4="http://schemas.microsoft.com/office/drawing/2016/5/10/chartex" xmlns:cx5="http://schemas.microsoft.com/office/drawing/2016/5/11/chartex" xmlns:cx6="http://schemas.microsoft.com/office/drawing/2016/5/12/chartex" xmlns:cx7="http://schemas.microsoft.com/office/drawing/2016/5/13/chartex" xmlns:cx8="http://schemas.microsoft.com/office/drawing/2016/5/14/chartex" xmlns:w16se="http://schemas.microsoft.com/office/word/2015/wordml/symex">
             <w:pict>
               <v:shape w14:anchorId="7C774D42" id="_x0000_s1029" type="#_x0000_t202" style="position:absolute;margin-left:-21.5pt;margin-top:594.75pt;width:138.25pt;height:63pt;z-index:251665408;visibility:visible;mso-wrap-style:square;mso-width-percent:0;mso-height-percent:0;mso-wrap-distance-left:9pt;mso-wrap-distance-top:3.6pt;mso-wrap-distance-right:9pt;mso-wrap-distance-bottom:3.6pt;mso-position-horizontal:absolute;mso-position-horizontal-relative:text;mso-position-vertical:absolute;mso-position-vertical-relative:text;mso-width-percent:0;mso-height-percent:0;mso-width-relative:margin;mso-height-relative:margin;v-text-anchor:top" o:gfxdata="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" filled="f" stroked="f">
                 <v:textbox>
@@ -14791,7 +14935,7 @@
               </wp:anchor>
             </w:drawing>
           </mc:Choice>
-          <mc:Fallback xmlns:w16se="http://schemas.microsoft.com/office/word/2015/wordml/symex" xmlns:cx8="http://schemas.microsoft.com/office/drawing/2016/5/14/chartex" xmlns:cx7="http://schemas.microsoft.com/office/drawing/2016/5/13/chartex" xmlns:cx6="http://schemas.microsoft.com/office/drawing/2016/5/12/chartex" xmlns:cx5="http://schemas.microsoft.com/office/drawing/2016/5/11/chartex" xmlns:cx4="http://schemas.microsoft.com/office/drawing/2016/5/10/chartex" xmlns:cx3="http://schemas.microsoft.com/office/drawing/2016/5/9/chartex" xmlns:cx2="http://schemas.microsoft.com/office/drawing/2015/10/21/chartex" xmlns:cx1="http://schemas.microsoft.com/office/drawing/2015/9/8/chartex" xmlns:cx="http://schemas.microsoft.com/office/drawing/2014/chartex">
+          <mc:Fallback xmlns:cx="http://schemas.microsoft.com/office/drawing/2014/chartex" xmlns:cx1="http://schemas.microsoft.com/office/drawing/2015/9/8/chartex" xmlns:cx2="http://schemas.microsoft.com/office/drawing/2015/10/21/chartex" xmlns:cx3="http://schemas.microsoft.com/office/drawing/2016/5/9/chartex" xmlns:cx4="http://schemas.microsoft.com/office/drawing/2016/5/10/chartex" xmlns:cx5="http://schemas.microsoft.com/office/drawing/2016/5/11/chartex" xmlns:cx6="http://schemas.microsoft.com/office/drawing/2016/5/12/chartex" xmlns:cx7="http://schemas.microsoft.com/office/drawing/2016/5/13/chartex" xmlns:cx8="http://schemas.microsoft.com/office/drawing/2016/5/14/chartex" xmlns:w16se="http://schemas.microsoft.com/office/word/2015/wordml/symex">
             <w:pict>
               <v:shape w14:anchorId="345614A5" id="_x0000_s1030" type="#_x0000_t202" style="position:absolute;margin-left:57.65pt;margin-top:225.5pt;width:341.75pt;height:205.25pt;z-index:251668480;visibility:visible;mso-wrap-style:square;mso-width-percent:0;mso-height-percent:0;mso-wrap-distance-left:9pt;mso-wrap-distance-top:3.6pt;mso-wrap-distance-right:9pt;mso-wrap-distance-bottom:3.6pt;mso-position-horizontal:absolute;mso-position-horizontal-relative:text;mso-position-vertical:absolute;mso-position-vertical-relative:text;mso-width-percent:0;mso-height-percent:0;mso-width-relative:margin;mso-height-relative:margin;v-text-anchor:top" o:gfxdata="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" filled="f" stroked="f">
                 <v:textbox>
@@ -15027,7 +15171,7 @@
         <w:noProof/>
         <w:sz w:val="20"/>
       </w:rPr>
-      <w:t>6</w:t>
+      <w:t>4</w:t>
     </w:r>
     <w:r>
       <w:rPr>
@@ -15139,7 +15283,7 @@
             </wp:anchor>
           </w:drawing>
         </mc:Choice>
-        <mc:Fallback xmlns:w16se="http://schemas.microsoft.com/office/word/2015/wordml/symex" xmlns:cx8="http://schemas.microsoft.com/office/drawing/2016/5/14/chartex" xmlns:cx7="http://schemas.microsoft.com/office/drawing/2016/5/13/chartex" xmlns:cx6="http://schemas.microsoft.com/office/drawing/2016/5/12/chartex" xmlns:cx5="http://schemas.microsoft.com/office/drawing/2016/5/11/chartex" xmlns:cx4="http://schemas.microsoft.com/office/drawing/2016/5/10/chartex" xmlns:cx3="http://schemas.microsoft.com/office/drawing/2016/5/9/chartex" xmlns:cx2="http://schemas.microsoft.com/office/drawing/2015/10/21/chartex" xmlns:cx1="http://schemas.microsoft.com/office/drawing/2015/9/8/chartex" xmlns:cx="http://schemas.microsoft.com/office/drawing/2014/chartex">
+        <mc:Fallback xmlns:cx="http://schemas.microsoft.com/office/drawing/2014/chartex" xmlns:cx1="http://schemas.microsoft.com/office/drawing/2015/9/8/chartex" xmlns:cx2="http://schemas.microsoft.com/office/drawing/2015/10/21/chartex" xmlns:cx3="http://schemas.microsoft.com/office/drawing/2016/5/9/chartex" xmlns:cx4="http://schemas.microsoft.com/office/drawing/2016/5/10/chartex" xmlns:cx5="http://schemas.microsoft.com/office/drawing/2016/5/11/chartex" xmlns:cx6="http://schemas.microsoft.com/office/drawing/2016/5/12/chartex" xmlns:cx7="http://schemas.microsoft.com/office/drawing/2016/5/13/chartex" xmlns:cx8="http://schemas.microsoft.com/office/drawing/2016/5/14/chartex" xmlns:w16se="http://schemas.microsoft.com/office/word/2015/wordml/symex">
           <w:pict>
             <v:shapetype w14:anchorId="0EC04189" id="_x0000_t202" coordsize="21600,21600" o:spt="202" path="m,l,21600r21600,l21600,xe">
               <v:stroke joinstyle="miter"/>
@@ -15306,7 +15450,7 @@
             </wp:anchor>
           </w:drawing>
         </mc:Choice>
-        <mc:Fallback xmlns:w16se="http://schemas.microsoft.com/office/word/2015/wordml/symex" xmlns:cx8="http://schemas.microsoft.com/office/drawing/2016/5/14/chartex" xmlns:cx7="http://schemas.microsoft.com/office/drawing/2016/5/13/chartex" xmlns:cx6="http://schemas.microsoft.com/office/drawing/2016/5/12/chartex" xmlns:cx5="http://schemas.microsoft.com/office/drawing/2016/5/11/chartex" xmlns:cx4="http://schemas.microsoft.com/office/drawing/2016/5/10/chartex" xmlns:cx3="http://schemas.microsoft.com/office/drawing/2016/5/9/chartex" xmlns:cx2="http://schemas.microsoft.com/office/drawing/2015/10/21/chartex" xmlns:cx1="http://schemas.microsoft.com/office/drawing/2015/9/8/chartex" xmlns:cx="http://schemas.microsoft.com/office/drawing/2014/chartex">
+        <mc:Fallback xmlns:cx="http://schemas.microsoft.com/office/drawing/2014/chartex" xmlns:cx1="http://schemas.microsoft.com/office/drawing/2015/9/8/chartex" xmlns:cx2="http://schemas.microsoft.com/office/drawing/2015/10/21/chartex" xmlns:cx3="http://schemas.microsoft.com/office/drawing/2016/5/9/chartex" xmlns:cx4="http://schemas.microsoft.com/office/drawing/2016/5/10/chartex" xmlns:cx5="http://schemas.microsoft.com/office/drawing/2016/5/11/chartex" xmlns:cx6="http://schemas.microsoft.com/office/drawing/2016/5/12/chartex" xmlns:cx7="http://schemas.microsoft.com/office/drawing/2016/5/13/chartex" xmlns:cx8="http://schemas.microsoft.com/office/drawing/2016/5/14/chartex" xmlns:w16se="http://schemas.microsoft.com/office/word/2015/wordml/symex">
           <w:pict>
             <v:line w14:anchorId="391A244F" id="Straight Connector 6" o:spid="_x0000_s1026" style="position:absolute;z-index:251659264;visibility:visible;mso-wrap-style:square;mso-width-percent:0;mso-wrap-distance-left:9pt;mso-wrap-distance-top:0;mso-wrap-distance-right:9pt;mso-wrap-distance-bottom:0;mso-position-horizontal:absolute;mso-position-horizontal-relative:text;mso-position-vertical:absolute;mso-position-vertical-relative:text;mso-width-percent:0;mso-width-relative:margin" from="-49.95pt,-8.25pt" to="496.5pt,-8.25pt" o:gfxdata="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" strokecolor="#db3a3a" strokeweight="1pt">
               <v:stroke joinstyle="miter"/>
@@ -19397,7 +19541,7 @@
 </file>
 
 <file path=customXml/itemProps1.xml><?xml version="1.0" encoding="utf-8"?>
-<ds:datastoreItem xmlns:ds="http://schemas.openxmlformats.org/officeDocument/2006/customXml" ds:itemID="{435B1CC5-4580-4749-BD7D-A6CCDB8A08DF}">
+<ds:datastoreItem xmlns:ds="http://schemas.openxmlformats.org/officeDocument/2006/customXml" ds:itemID="{DF5440C7-D13D-ED47-B46B-6E0208DC27A2}">
   <ds:schemaRefs>
     <ds:schemaRef ds:uri="http://schemas.openxmlformats.org/officeDocument/2006/bibliography"/>
   </ds:schemaRefs>

</xml_diff>